<commit_message>
added Windows Service support to Redis
</commit_message>
<xml_diff>
--- a/msvs/setups/documentation/Redis Release Notes.docx
+++ b/msvs/setups/documentation/Redis Release Notes.docx
@@ -171,186 +171,242 @@
         </w:rPr>
         <w:t xml:space="preserve"> machine.  </w:t>
       </w:r>
+    </w:p>
+    <w:p>
+      <w:pPr>
+        <w:pStyle w:val="Heading2"/>
+        <w:rPr>
+          <w:rFonts w:eastAsia="Calibri"/>
+        </w:rPr>
+      </w:pPr>
+      <w:r>
+        <w:rPr>
+          <w:rFonts w:eastAsia="Calibri"/>
+        </w:rPr>
+        <w:t xml:space="preserve">Differences from </w:t>
+      </w:r>
+      <w:r>
+        <w:rPr>
+          <w:rFonts w:eastAsia="Calibri"/>
+        </w:rPr>
+        <w:t>UNIX</w:t>
+      </w:r>
+      <w:r>
+        <w:rPr>
+          <w:rFonts w:eastAsia="Calibri"/>
+        </w:rPr>
+        <w:t xml:space="preserve"> version</w:t>
+      </w:r>
+      <w:r>
+        <w:rPr>
+          <w:rFonts w:eastAsia="Calibri"/>
+        </w:rPr>
+        <w:t>s</w:t>
+      </w:r>
+    </w:p>
+    <w:p>
+      <w:pPr>
+        <w:pStyle w:val="Heading3"/>
+        <w:rPr>
+          <w:rFonts w:eastAsia="Calibri"/>
+        </w:rPr>
+      </w:pPr>
+      <w:r>
+        <w:rPr>
+          <w:rFonts w:eastAsia="Calibri"/>
+        </w:rPr>
+        <w:t>Networking</w:t>
+      </w:r>
+    </w:p>
+    <w:p>
+      <w:pPr>
+        <w:spacing w:after="200" w:line="276" w:lineRule="auto"/>
+        <w:rPr>
+          <w:rFonts w:ascii="Calibri" w:eastAsia="Calibri" w:hAnsi="Calibri" w:cs="Calibri"/>
+        </w:rPr>
+      </w:pPr>
+      <w:r>
+        <w:rPr>
+          <w:rFonts w:ascii="Calibri" w:eastAsia="Calibri" w:hAnsi="Calibri" w:cs="Calibri"/>
+        </w:rPr>
+        <w:t xml:space="preserve">On UNIX all IO operations occur with file descriptors regardless of the type of IO operation. </w:t>
+      </w:r>
+      <w:r>
+        <w:rPr>
+          <w:rFonts w:ascii="Calibri" w:eastAsia="Calibri" w:hAnsi="Calibri" w:cs="Calibri"/>
+        </w:rPr>
+        <w:t>Most IO mechanisms in Windows do not use file descriptors. The approach we have taken is to unify all of Windows IO operations under a simulated file descriptor. We do not support named pipes</w:t>
+      </w:r>
+      <w:r>
+        <w:rPr>
+          <w:rFonts w:ascii="Calibri" w:eastAsia="Calibri" w:hAnsi="Calibri" w:cs="Calibri"/>
+        </w:rPr>
+        <w:t xml:space="preserve"> at this time with our simulated file descriptor code</w:t>
+      </w:r>
+      <w:r>
+        <w:rPr>
+          <w:rFonts w:ascii="Calibri" w:eastAsia="Calibri" w:hAnsi="Calibri" w:cs="Calibri"/>
+        </w:rPr>
+        <w:t xml:space="preserve">. </w:t>
+      </w:r>
+    </w:p>
+    <w:p>
+      <w:pPr>
+        <w:pStyle w:val="Heading3"/>
+        <w:rPr>
+          <w:rFonts w:eastAsia="Calibri"/>
+        </w:rPr>
+      </w:pPr>
+      <w:r>
+        <w:rPr>
+          <w:rFonts w:eastAsia="Calibri"/>
+        </w:rPr>
+        <w:t>Fork</w:t>
+      </w:r>
+    </w:p>
+    <w:p>
+      <w:pPr>
+        <w:spacing w:after="200" w:line="276" w:lineRule="auto"/>
+        <w:rPr>
+          <w:rFonts w:ascii="Calibri" w:eastAsia="Calibri" w:hAnsi="Calibri" w:cs="Calibri"/>
+        </w:rPr>
+      </w:pPr>
+      <w:r>
+        <w:rPr>
+          <w:rFonts w:ascii="Calibri" w:eastAsia="Calibri" w:hAnsi="Calibri" w:cs="Calibri"/>
+        </w:rPr>
+        <w:t xml:space="preserve">Redis uses the </w:t>
+      </w:r>
+      <w:proofErr w:type="gramStart"/>
+      <w:r>
+        <w:rPr>
+          <w:rFonts w:ascii="Calibri" w:eastAsia="Calibri" w:hAnsi="Calibri" w:cs="Calibri"/>
+        </w:rPr>
+        <w:t>fork(</w:t>
+      </w:r>
+      <w:proofErr w:type="gramEnd"/>
+      <w:r>
+        <w:rPr>
+          <w:rFonts w:ascii="Calibri" w:eastAsia="Calibri" w:hAnsi="Calibri" w:cs="Calibri"/>
+        </w:rPr>
+        <w:t xml:space="preserve">) UNIX system API to </w:t>
+      </w:r>
+      <w:r>
+        <w:rPr>
+          <w:rFonts w:ascii="Calibri" w:eastAsia="Calibri" w:hAnsi="Calibri" w:cs="Calibri"/>
+        </w:rPr>
+        <w:t>create a point-in-time snapshot of the data store for storage to disk. This impacts several features on Redis</w:t>
+      </w:r>
+      <w:r>
+        <w:rPr>
+          <w:rFonts w:ascii="Calibri" w:eastAsia="Calibri" w:hAnsi="Calibri" w:cs="Calibri"/>
+        </w:rPr>
+        <w:t xml:space="preserve">: </w:t>
+      </w:r>
+      <w:r>
+        <w:rPr>
+          <w:rFonts w:eastAsia="Calibri"/>
+        </w:rPr>
+        <w:t>AOF/RDB backup, master-slave synchronization, and clustering</w:t>
+      </w:r>
+      <w:r>
+        <w:rPr>
+          <w:rFonts w:ascii="Calibri" w:eastAsia="Calibri" w:hAnsi="Calibri" w:cs="Calibri"/>
+        </w:rPr>
+        <w:t xml:space="preserve">. Windows does not have a </w:t>
+      </w:r>
+      <w:r>
+        <w:rPr>
+          <w:rFonts w:ascii="Calibri" w:eastAsia="Calibri" w:hAnsi="Calibri" w:cs="Calibri"/>
+        </w:rPr>
+        <w:t xml:space="preserve">fork-like API available, so we have had to simulate this behavior by placing the Redis heap in a memory mapped file that can be shared with a child process. In order to control the size of this file we have added a </w:t>
+      </w:r>
+      <w:proofErr w:type="spellStart"/>
+      <w:r>
+        <w:rPr>
+          <w:rFonts w:ascii="Calibri" w:eastAsia="Calibri" w:hAnsi="Calibri" w:cs="Calibri"/>
+        </w:rPr>
+        <w:t>maxheap</w:t>
+      </w:r>
+      <w:proofErr w:type="spellEnd"/>
+      <w:r>
+        <w:rPr>
+          <w:rFonts w:ascii="Calibri" w:eastAsia="Calibri" w:hAnsi="Calibri" w:cs="Calibri"/>
+        </w:rPr>
+        <w:t xml:space="preserve"> flag. See the </w:t>
+      </w:r>
+      <w:proofErr w:type="spellStart"/>
+      <w:r>
+        <w:rPr>
+          <w:rFonts w:ascii="Calibri" w:eastAsia="Calibri" w:hAnsi="Calibri" w:cs="Calibri"/>
+        </w:rPr>
+        <w:t>Redis.Windows.conf</w:t>
+      </w:r>
+      <w:proofErr w:type="spellEnd"/>
+      <w:r>
+        <w:rPr>
+          <w:rFonts w:ascii="Calibri" w:eastAsia="Calibri" w:hAnsi="Calibri" w:cs="Calibri"/>
+        </w:rPr>
+        <w:t xml:space="preserve"> file for details on the usage of this flag. The default size of this file is equal to the size of physical memory on your target machine. If there is insufficient disk space for this file Redis will fail to start. </w:t>
+      </w:r>
+    </w:p>
+    <w:p>
+      <w:pPr>
+        <w:pStyle w:val="Heading3"/>
+        <w:rPr>
+          <w:rFonts w:eastAsia="Calibri"/>
+        </w:rPr>
+      </w:pPr>
+      <w:r>
+        <w:rPr>
+          <w:rFonts w:eastAsia="Calibri"/>
+        </w:rPr>
+        <w:t>Running as a Service</w:t>
+      </w:r>
+    </w:p>
+    <w:p>
+      <w:pPr>
+        <w:spacing w:after="200" w:line="276" w:lineRule="auto"/>
+        <w:rPr>
+          <w:rFonts w:ascii="Calibri" w:eastAsia="Calibri" w:hAnsi="Calibri" w:cs="Calibri"/>
+        </w:rPr>
+      </w:pPr>
+      <w:r>
+        <w:rPr>
+          <w:rFonts w:ascii="Calibri" w:eastAsia="Calibri" w:hAnsi="Calibri" w:cs="Calibri"/>
+        </w:rPr>
+        <w:t>The UNIX version of Redis supports the –</w:t>
+      </w:r>
+      <w:proofErr w:type="spellStart"/>
+      <w:r>
+        <w:rPr>
+          <w:rFonts w:ascii="Calibri" w:eastAsia="Calibri" w:hAnsi="Calibri" w:cs="Calibri"/>
+        </w:rPr>
+        <w:t>daemonize</w:t>
+      </w:r>
+      <w:proofErr w:type="spellEnd"/>
+      <w:r>
+        <w:rPr>
+          <w:rFonts w:ascii="Calibri" w:eastAsia="Calibri" w:hAnsi="Calibri" w:cs="Calibri"/>
+        </w:rPr>
+        <w:t xml:space="preserve"> flag to in order to create terminate-and-stay resident instance. The Windows version of Redis does not support this flag. Instead new command line arguments have been added in order to integrate better with the Window Services model. Please see </w:t>
+      </w:r>
+      <w:proofErr w:type="spellStart"/>
+      <w:r>
+        <w:rPr>
+          <w:rFonts w:ascii="Calibri" w:eastAsia="Calibri" w:hAnsi="Calibri" w:cs="Calibri"/>
+        </w:rPr>
+        <w:t>Redis.Windows.Conf</w:t>
+      </w:r>
+      <w:proofErr w:type="spellEnd"/>
+      <w:r>
+        <w:rPr>
+          <w:rFonts w:ascii="Calibri" w:eastAsia="Calibri" w:hAnsi="Calibri" w:cs="Calibri"/>
+        </w:rPr>
+        <w:t xml:space="preserve"> for a description of these flags.</w:t>
+      </w:r>
       <w:bookmarkStart w:id="0" w:name="_GoBack"/>
       <w:bookmarkEnd w:id="0"/>
-    </w:p>
-    <w:p>
-      <w:pPr>
-        <w:pStyle w:val="Heading2"/>
-        <w:rPr>
-          <w:rFonts w:eastAsia="Calibri"/>
-        </w:rPr>
-      </w:pPr>
-      <w:r>
-        <w:rPr>
-          <w:rFonts w:eastAsia="Calibri"/>
-        </w:rPr>
-        <w:t xml:space="preserve">Differences from </w:t>
-      </w:r>
-      <w:r>
-        <w:rPr>
-          <w:rFonts w:eastAsia="Calibri"/>
-        </w:rPr>
-        <w:t>UNIX</w:t>
-      </w:r>
-      <w:r>
-        <w:rPr>
-          <w:rFonts w:eastAsia="Calibri"/>
-        </w:rPr>
-        <w:t xml:space="preserve"> version</w:t>
-      </w:r>
-      <w:r>
-        <w:rPr>
-          <w:rFonts w:eastAsia="Calibri"/>
-        </w:rPr>
-        <w:t>s</w:t>
-      </w:r>
-    </w:p>
-    <w:p>
-      <w:pPr>
-        <w:pStyle w:val="Heading3"/>
-        <w:rPr>
-          <w:rFonts w:eastAsia="Calibri"/>
-        </w:rPr>
-      </w:pPr>
-      <w:r>
-        <w:rPr>
-          <w:rFonts w:eastAsia="Calibri"/>
-        </w:rPr>
-        <w:t>Networking</w:t>
-      </w:r>
-    </w:p>
-    <w:p>
-      <w:pPr>
-        <w:spacing w:after="200" w:line="276" w:lineRule="auto"/>
-        <w:rPr>
-          <w:rFonts w:ascii="Calibri" w:eastAsia="Calibri" w:hAnsi="Calibri" w:cs="Calibri"/>
-        </w:rPr>
-      </w:pPr>
-      <w:r>
-        <w:rPr>
-          <w:rFonts w:ascii="Calibri" w:eastAsia="Calibri" w:hAnsi="Calibri" w:cs="Calibri"/>
-        </w:rPr>
-        <w:t xml:space="preserve">On UNIX all IO operations occur with file descriptors regardless of the type of IO operation. </w:t>
-      </w:r>
-      <w:r>
-        <w:rPr>
-          <w:rFonts w:ascii="Calibri" w:eastAsia="Calibri" w:hAnsi="Calibri" w:cs="Calibri"/>
-        </w:rPr>
-        <w:t>Most IO mechanisms in Windows do not use file descriptors. The approach we have taken is to unify all of Windows IO operations under a simulated file descriptor. We do not support named pipes</w:t>
-      </w:r>
-      <w:r>
-        <w:rPr>
-          <w:rFonts w:ascii="Calibri" w:eastAsia="Calibri" w:hAnsi="Calibri" w:cs="Calibri"/>
-        </w:rPr>
-        <w:t xml:space="preserve"> at this time with our simulated file descriptor code</w:t>
-      </w:r>
-      <w:r>
-        <w:rPr>
-          <w:rFonts w:ascii="Calibri" w:eastAsia="Calibri" w:hAnsi="Calibri" w:cs="Calibri"/>
-        </w:rPr>
-        <w:t xml:space="preserve">. </w:t>
-      </w:r>
-    </w:p>
-    <w:p>
-      <w:pPr>
-        <w:pStyle w:val="Heading3"/>
-        <w:rPr>
-          <w:rFonts w:eastAsia="Calibri"/>
-        </w:rPr>
-      </w:pPr>
-      <w:r>
-        <w:rPr>
-          <w:rFonts w:eastAsia="Calibri"/>
-        </w:rPr>
-        <w:t>Fork</w:t>
-      </w:r>
-    </w:p>
-    <w:p>
-      <w:pPr>
-        <w:spacing w:after="200" w:line="276" w:lineRule="auto"/>
-        <w:rPr>
-          <w:rFonts w:ascii="Calibri" w:eastAsia="Calibri" w:hAnsi="Calibri" w:cs="Calibri"/>
-        </w:rPr>
-      </w:pPr>
-      <w:r>
-        <w:rPr>
-          <w:rFonts w:ascii="Calibri" w:eastAsia="Calibri" w:hAnsi="Calibri" w:cs="Calibri"/>
-        </w:rPr>
-        <w:t xml:space="preserve">Redis uses the </w:t>
-      </w:r>
-      <w:proofErr w:type="gramStart"/>
-      <w:r>
-        <w:rPr>
-          <w:rFonts w:ascii="Calibri" w:eastAsia="Calibri" w:hAnsi="Calibri" w:cs="Calibri"/>
-        </w:rPr>
-        <w:t>fork(</w:t>
-      </w:r>
-      <w:proofErr w:type="gramEnd"/>
-      <w:r>
-        <w:rPr>
-          <w:rFonts w:ascii="Calibri" w:eastAsia="Calibri" w:hAnsi="Calibri" w:cs="Calibri"/>
-        </w:rPr>
-        <w:t xml:space="preserve">) UNIX system API to </w:t>
-      </w:r>
-      <w:r>
-        <w:rPr>
-          <w:rFonts w:ascii="Calibri" w:eastAsia="Calibri" w:hAnsi="Calibri" w:cs="Calibri"/>
-        </w:rPr>
-        <w:t>create a point-in-time snapshot of the data store for storage to disk. This impacts several features on Redis</w:t>
-      </w:r>
-      <w:r>
-        <w:rPr>
-          <w:rFonts w:ascii="Calibri" w:eastAsia="Calibri" w:hAnsi="Calibri" w:cs="Calibri"/>
-        </w:rPr>
-        <w:t xml:space="preserve">: </w:t>
-      </w:r>
-      <w:r>
-        <w:rPr>
-          <w:rFonts w:eastAsia="Calibri"/>
-        </w:rPr>
-        <w:t>AOF/RDB backup, master-slave synchronization, and clustering</w:t>
-      </w:r>
-      <w:r>
-        <w:rPr>
-          <w:rFonts w:ascii="Calibri" w:eastAsia="Calibri" w:hAnsi="Calibri" w:cs="Calibri"/>
-        </w:rPr>
-        <w:t xml:space="preserve">. Windows does not have a </w:t>
-      </w:r>
-      <w:r>
-        <w:rPr>
-          <w:rFonts w:ascii="Calibri" w:eastAsia="Calibri" w:hAnsi="Calibri" w:cs="Calibri"/>
-        </w:rPr>
-        <w:t xml:space="preserve">fork-like API available, so we have had to simulate this behavior by placing the Redis heap in a memory mapped file that can be shared with a child process. In order to control the size of this file we have added a </w:t>
-      </w:r>
-      <w:proofErr w:type="spellStart"/>
-      <w:r>
-        <w:rPr>
-          <w:rFonts w:ascii="Calibri" w:eastAsia="Calibri" w:hAnsi="Calibri" w:cs="Calibri"/>
-        </w:rPr>
-        <w:t>maxheap</w:t>
-      </w:r>
-      <w:proofErr w:type="spellEnd"/>
-      <w:r>
-        <w:rPr>
-          <w:rFonts w:ascii="Calibri" w:eastAsia="Calibri" w:hAnsi="Calibri" w:cs="Calibri"/>
-        </w:rPr>
-        <w:t xml:space="preserve"> flag. See the </w:t>
-      </w:r>
-      <w:proofErr w:type="spellStart"/>
-      <w:r>
-        <w:rPr>
-          <w:rFonts w:ascii="Calibri" w:eastAsia="Calibri" w:hAnsi="Calibri" w:cs="Calibri"/>
-        </w:rPr>
-        <w:t>Redis.Windows.conf</w:t>
-      </w:r>
-      <w:proofErr w:type="spellEnd"/>
-      <w:r>
-        <w:rPr>
-          <w:rFonts w:ascii="Calibri" w:eastAsia="Calibri" w:hAnsi="Calibri" w:cs="Calibri"/>
-        </w:rPr>
-        <w:t xml:space="preserve"> file for details on the usage of this flag. The default size of this file is equal to the size of physical memory on your target machine. If there is insufficient disk space for this file Redis will fail to start. </w:t>
-      </w:r>
     </w:p>
     <w:p>
       <w:pPr>

</xml_diff>

<commit_message>
Release build still had link dependency on DLL versions of CRT. Also updated release documentation
</commit_message>
<xml_diff>
--- a/msvs/setups/documentation/Redis Release Notes.docx
+++ b/msvs/setups/documentation/Redis Release Notes.docx
@@ -405,111 +405,16 @@
         </w:rPr>
         <w:t xml:space="preserve"> for a description of these flags.</w:t>
       </w:r>
+    </w:p>
+    <w:p>
+      <w:pPr>
+        <w:pStyle w:val="Heading2"/>
+        <w:rPr>
+          <w:rFonts w:eastAsia="Calibri"/>
+        </w:rPr>
+      </w:pPr>
       <w:bookmarkStart w:id="0" w:name="_GoBack"/>
       <w:bookmarkEnd w:id="0"/>
-    </w:p>
-    <w:p>
-      <w:pPr>
-        <w:pStyle w:val="Heading2"/>
-        <w:rPr>
-          <w:rFonts w:eastAsia="Calibri"/>
-        </w:rPr>
-      </w:pPr>
-      <w:r>
-        <w:rPr>
-          <w:rFonts w:eastAsia="Calibri"/>
-        </w:rPr>
-        <w:t>Dependencies</w:t>
-      </w:r>
-    </w:p>
-    <w:p>
-      <w:pPr>
-        <w:spacing w:after="200" w:line="276" w:lineRule="auto"/>
-        <w:rPr>
-          <w:rFonts w:ascii="Calibri" w:eastAsia="Calibri" w:hAnsi="Calibri" w:cs="Calibri"/>
-        </w:rPr>
-      </w:pPr>
-      <w:r>
-        <w:rPr>
-          <w:rFonts w:ascii="Calibri" w:eastAsia="Calibri" w:hAnsi="Calibri" w:cs="Calibri"/>
-        </w:rPr>
-        <w:t xml:space="preserve">This version of Redis is dependent on the </w:t>
-      </w:r>
-      <w:r>
-        <w:t>Microsoft Visual C++ 2012 Redistributable Package</w:t>
-      </w:r>
-      <w:r>
-        <w:rPr>
-          <w:rFonts w:ascii="Calibri" w:eastAsia="Calibri" w:hAnsi="Calibri" w:cs="Calibri"/>
-        </w:rPr>
-        <w:t>. If you are developing in VS2012</w:t>
-      </w:r>
-      <w:r>
-        <w:rPr>
-          <w:rFonts w:ascii="Calibri" w:eastAsia="Calibri" w:hAnsi="Calibri" w:cs="Calibri"/>
-        </w:rPr>
-        <w:t xml:space="preserve"> you already have what you need. You can get the redistributable from Microsoft at </w:t>
-      </w:r>
-      <w:r>
-        <w:rPr>
-          <w:rFonts w:ascii="Calibri" w:eastAsia="Calibri" w:hAnsi="Calibri" w:cs="Calibri"/>
-        </w:rPr>
-        <w:t>http://support.microsoft.com/kb/</w:t>
-      </w:r>
-      <w:proofErr w:type="gramStart"/>
-      <w:r>
-        <w:rPr>
-          <w:rFonts w:ascii="Calibri" w:eastAsia="Calibri" w:hAnsi="Calibri" w:cs="Calibri"/>
-        </w:rPr>
-        <w:t>2019667</w:t>
-      </w:r>
-      <w:r>
-        <w:rPr>
-          <w:rFonts w:ascii="Calibri" w:eastAsia="Calibri" w:hAnsi="Calibri" w:cs="Calibri"/>
-        </w:rPr>
-        <w:t xml:space="preserve"> ,</w:t>
-      </w:r>
-      <w:proofErr w:type="gramEnd"/>
-      <w:r>
-        <w:rPr>
-          <w:rFonts w:ascii="Calibri" w:eastAsia="Calibri" w:hAnsi="Calibri" w:cs="Calibri"/>
-        </w:rPr>
-        <w:t xml:space="preserve"> or you can get this from </w:t>
-      </w:r>
-      <w:proofErr w:type="spellStart"/>
-      <w:r>
-        <w:rPr>
-          <w:rFonts w:ascii="Calibri" w:eastAsia="Calibri" w:hAnsi="Calibri" w:cs="Calibri"/>
-        </w:rPr>
-        <w:t>Chocolately</w:t>
-      </w:r>
-      <w:proofErr w:type="spellEnd"/>
-      <w:r>
-        <w:rPr>
-          <w:rFonts w:ascii="Calibri" w:eastAsia="Calibri" w:hAnsi="Calibri" w:cs="Calibri"/>
-        </w:rPr>
-        <w:t xml:space="preserve"> at </w:t>
-      </w:r>
-      <w:r>
-        <w:rPr>
-          <w:rFonts w:ascii="Calibri" w:eastAsia="Calibri" w:hAnsi="Calibri" w:cs="Calibri"/>
-        </w:rPr>
-        <w:t>https://chocolatey.org/packages/vcredist2012</w:t>
-      </w:r>
-      <w:r>
-        <w:rPr>
-          <w:rFonts w:ascii="Calibri" w:eastAsia="Calibri" w:hAnsi="Calibri" w:cs="Calibri"/>
-        </w:rPr>
-        <w:t>.</w:t>
-      </w:r>
-    </w:p>
-    <w:p>
-      <w:pPr>
-        <w:pStyle w:val="Heading2"/>
-        <w:rPr>
-          <w:rFonts w:eastAsia="Calibri"/>
-        </w:rPr>
-      </w:pPr>
       <w:r>
         <w:rPr>
           <w:rFonts w:eastAsia="Calibri"/>

</xml_diff>

<commit_message>
updated release notes for 2.8.9 nuget and chocolatey packages
</commit_message>
<xml_diff>
--- a/msvs/setups/documentation/Redis Release Notes.docx
+++ b/msvs/setups/documentation/Redis Release Notes.docx
@@ -189,25 +189,44 @@
         <w:rPr>
           <w:rFonts w:eastAsia="Calibri"/>
         </w:rPr>
-        <w:t xml:space="preserve">Differences from </w:t>
-      </w:r>
-      <w:r>
-        <w:rPr>
-          <w:rFonts w:eastAsia="Calibri"/>
-        </w:rPr>
-        <w:t>UNIX</w:t>
-      </w:r>
-      <w:r>
-        <w:rPr>
-          <w:rFonts w:eastAsia="Calibri"/>
-        </w:rPr>
-        <w:t xml:space="preserve"> version</w:t>
-      </w:r>
-      <w:r>
-        <w:rPr>
-          <w:rFonts w:eastAsia="Calibri"/>
-        </w:rPr>
-        <w:t>s</w:t>
+        <w:t>What is new with the 2.8.9 release</w:t>
+      </w:r>
+    </w:p>
+    <w:p>
+      <w:r>
+        <w:t xml:space="preserve">Our last official release was 2.8.4. We have merged in the changes up to 2.8.9. Please see the </w:t>
+      </w:r>
+      <w:hyperlink r:id="rId4" w:history="1">
+        <w:r>
+          <w:rPr>
+            <w:rStyle w:val="Hyperlink"/>
+          </w:rPr>
+          <w:t xml:space="preserve">release notes for the </w:t>
+        </w:r>
+        <w:r>
+          <w:rPr>
+            <w:rStyle w:val="Hyperlink"/>
+          </w:rPr>
+          <w:t>UNIX</w:t>
+        </w:r>
+        <w:r>
+          <w:rPr>
+            <w:rStyle w:val="Hyperlink"/>
+          </w:rPr>
+          <w:t xml:space="preserve"> </w:t>
+        </w:r>
+        <w:r>
+          <w:rPr>
+            <w:rStyle w:val="Hyperlink"/>
+          </w:rPr>
+          <w:t>2.8 branch</w:t>
+        </w:r>
+      </w:hyperlink>
+      <w:r>
+        <w:t xml:space="preserve"> to understand how this impacts Redis functionality.</w:t>
+      </w:r>
+      <w:r>
+        <w:t xml:space="preserve"> Additionally we have added the following to the Windows branch:</w:t>
       </w:r>
     </w:p>
     <w:p>
@@ -221,7 +240,7 @@
         <w:rPr>
           <w:rFonts w:eastAsia="Calibri"/>
         </w:rPr>
-        <w:t>Networking</w:t>
+        <w:t>Running as a Service</w:t>
       </w:r>
     </w:p>
     <w:p>
@@ -235,30 +254,40 @@
         <w:rPr>
           <w:rFonts w:ascii="Calibri" w:eastAsia="Calibri" w:hAnsi="Calibri" w:cs="Calibri"/>
         </w:rPr>
-        <w:t xml:space="preserve">On UNIX all IO operations occur with file descriptors regardless of the type of IO operation. </w:t>
-      </w:r>
-      <w:r>
-        <w:rPr>
-          <w:rFonts w:ascii="Calibri" w:eastAsia="Calibri" w:hAnsi="Calibri" w:cs="Calibri"/>
-        </w:rPr>
-        <w:t>Most IO mechanisms in Windows do not use file descriptors. The approach we have taken is to unify all of Windows IO operations under a simulated file descriptor. We do not support named pipes</w:t>
-      </w:r>
-      <w:r>
-        <w:rPr>
-          <w:rFonts w:ascii="Calibri" w:eastAsia="Calibri" w:hAnsi="Calibri" w:cs="Calibri"/>
-        </w:rPr>
-        <w:t xml:space="preserve"> at this time with our simulated file descriptor code</w:t>
-      </w:r>
-      <w:r>
-        <w:rPr>
-          <w:rFonts w:ascii="Calibri" w:eastAsia="Calibri" w:hAnsi="Calibri" w:cs="Calibri"/>
-        </w:rPr>
-        <w:t xml:space="preserve">. </w:t>
-      </w:r>
+        <w:t>The UNIX version of Redis supports the –</w:t>
+      </w:r>
+      <w:proofErr w:type="spellStart"/>
+      <w:r>
+        <w:rPr>
+          <w:rFonts w:ascii="Calibri" w:eastAsia="Calibri" w:hAnsi="Calibri" w:cs="Calibri"/>
+        </w:rPr>
+        <w:t>daemonize</w:t>
+      </w:r>
+      <w:proofErr w:type="spellEnd"/>
+      <w:r>
+        <w:rPr>
+          <w:rFonts w:ascii="Calibri" w:eastAsia="Calibri" w:hAnsi="Calibri" w:cs="Calibri"/>
+        </w:rPr>
+        <w:t xml:space="preserve"> flag to in order to create terminate-and-stay resident instance. The Windows version of Redis does not support this flag. Instead new command line arguments have been added in order to integrate better with the Window Services model. Please see </w:t>
+      </w:r>
+      <w:r>
+        <w:rPr>
+          <w:rFonts w:ascii="Calibri" w:eastAsia="Calibri" w:hAnsi="Calibri" w:cs="Calibri"/>
+        </w:rPr>
+        <w:t>RedisService.docx file</w:t>
+      </w:r>
+      <w:r>
+        <w:rPr>
+          <w:rFonts w:ascii="Calibri" w:eastAsia="Calibri" w:hAnsi="Calibri" w:cs="Calibri"/>
+        </w:rPr>
+        <w:t xml:space="preserve"> for a description of these flags.</w:t>
+      </w:r>
+      <w:bookmarkStart w:id="0" w:name="_GoBack"/>
+      <w:bookmarkEnd w:id="0"/>
     </w:p>
     <w:p>
       <w:pPr>
-        <w:pStyle w:val="Heading3"/>
+        <w:pStyle w:val="Heading2"/>
         <w:rPr>
           <w:rFonts w:eastAsia="Calibri"/>
         </w:rPr>
@@ -267,7 +296,7 @@
         <w:rPr>
           <w:rFonts w:eastAsia="Calibri"/>
         </w:rPr>
-        <w:t>Fork</w:t>
+        <w:t>How to develop for Redis</w:t>
       </w:r>
     </w:p>
     <w:p>
@@ -281,173 +310,9 @@
         <w:rPr>
           <w:rFonts w:ascii="Calibri" w:eastAsia="Calibri" w:hAnsi="Calibri" w:cs="Calibri"/>
         </w:rPr>
-        <w:t xml:space="preserve">Redis uses the </w:t>
-      </w:r>
-      <w:proofErr w:type="gramStart"/>
-      <w:r>
-        <w:rPr>
-          <w:rFonts w:ascii="Calibri" w:eastAsia="Calibri" w:hAnsi="Calibri" w:cs="Calibri"/>
-        </w:rPr>
-        <w:t>fork(</w:t>
-      </w:r>
-      <w:proofErr w:type="gramEnd"/>
-      <w:r>
-        <w:rPr>
-          <w:rFonts w:ascii="Calibri" w:eastAsia="Calibri" w:hAnsi="Calibri" w:cs="Calibri"/>
-        </w:rPr>
-        <w:t xml:space="preserve">) UNIX system API to </w:t>
-      </w:r>
-      <w:r>
-        <w:rPr>
-          <w:rFonts w:ascii="Calibri" w:eastAsia="Calibri" w:hAnsi="Calibri" w:cs="Calibri"/>
-        </w:rPr>
-        <w:t>create a point-in-time snapshot of the data store for storage to disk. This impacts several features on Redis</w:t>
-      </w:r>
-      <w:r>
-        <w:rPr>
-          <w:rFonts w:ascii="Calibri" w:eastAsia="Calibri" w:hAnsi="Calibri" w:cs="Calibri"/>
-        </w:rPr>
-        <w:t xml:space="preserve">: </w:t>
-      </w:r>
-      <w:r>
-        <w:rPr>
-          <w:rFonts w:eastAsia="Calibri"/>
-        </w:rPr>
-        <w:t>AOF/RDB backup, master-slave synchronization, and clustering</w:t>
-      </w:r>
-      <w:r>
-        <w:rPr>
-          <w:rFonts w:ascii="Calibri" w:eastAsia="Calibri" w:hAnsi="Calibri" w:cs="Calibri"/>
-        </w:rPr>
-        <w:t xml:space="preserve">. Windows does not have a </w:t>
-      </w:r>
-      <w:r>
-        <w:rPr>
-          <w:rFonts w:ascii="Calibri" w:eastAsia="Calibri" w:hAnsi="Calibri" w:cs="Calibri"/>
-        </w:rPr>
-        <w:t xml:space="preserve">fork-like API available, so we have had to simulate this behavior by placing the Redis heap in a memory mapped file that can be shared with a child process. In order to control the size of this file we have added a </w:t>
-      </w:r>
-      <w:proofErr w:type="spellStart"/>
-      <w:r>
-        <w:rPr>
-          <w:rFonts w:ascii="Calibri" w:eastAsia="Calibri" w:hAnsi="Calibri" w:cs="Calibri"/>
-        </w:rPr>
-        <w:t>maxheap</w:t>
-      </w:r>
-      <w:proofErr w:type="spellEnd"/>
-      <w:r>
-        <w:rPr>
-          <w:rFonts w:ascii="Calibri" w:eastAsia="Calibri" w:hAnsi="Calibri" w:cs="Calibri"/>
-        </w:rPr>
-        <w:t xml:space="preserve"> flag. See the </w:t>
-      </w:r>
-      <w:proofErr w:type="spellStart"/>
-      <w:r>
-        <w:rPr>
-          <w:rFonts w:ascii="Calibri" w:eastAsia="Calibri" w:hAnsi="Calibri" w:cs="Calibri"/>
-        </w:rPr>
-        <w:t>Redis.Windows.conf</w:t>
-      </w:r>
-      <w:proofErr w:type="spellEnd"/>
-      <w:r>
-        <w:rPr>
-          <w:rFonts w:ascii="Calibri" w:eastAsia="Calibri" w:hAnsi="Calibri" w:cs="Calibri"/>
-        </w:rPr>
-        <w:t xml:space="preserve"> file for details on the usage of this flag. The default size of this file is equal to the size of physical memory on your target machine. If there is insufficient disk space for this file Redis will fail to start. </w:t>
-      </w:r>
-    </w:p>
-    <w:p>
-      <w:pPr>
-        <w:pStyle w:val="Heading3"/>
-        <w:rPr>
-          <w:rFonts w:eastAsia="Calibri"/>
-        </w:rPr>
-      </w:pPr>
-      <w:r>
-        <w:rPr>
-          <w:rFonts w:eastAsia="Calibri"/>
-        </w:rPr>
-        <w:t>Running as a Service</w:t>
-      </w:r>
-    </w:p>
-    <w:p>
-      <w:pPr>
-        <w:spacing w:after="200" w:line="276" w:lineRule="auto"/>
-        <w:rPr>
-          <w:rFonts w:ascii="Calibri" w:eastAsia="Calibri" w:hAnsi="Calibri" w:cs="Calibri"/>
-        </w:rPr>
-      </w:pPr>
-      <w:r>
-        <w:rPr>
-          <w:rFonts w:ascii="Calibri" w:eastAsia="Calibri" w:hAnsi="Calibri" w:cs="Calibri"/>
-        </w:rPr>
-        <w:t>The UNIX version of Redis supports the –</w:t>
-      </w:r>
-      <w:proofErr w:type="spellStart"/>
-      <w:r>
-        <w:rPr>
-          <w:rFonts w:ascii="Calibri" w:eastAsia="Calibri" w:hAnsi="Calibri" w:cs="Calibri"/>
-        </w:rPr>
-        <w:t>daemonize</w:t>
-      </w:r>
-      <w:proofErr w:type="spellEnd"/>
-      <w:r>
-        <w:rPr>
-          <w:rFonts w:ascii="Calibri" w:eastAsia="Calibri" w:hAnsi="Calibri" w:cs="Calibri"/>
-        </w:rPr>
-        <w:t xml:space="preserve"> flag to in order to create terminate-and-stay resident instance. The Windows version of Redis does not support this flag. Instead new command line arguments have been added in order to integrate better with the Window Services model. Please see </w:t>
-      </w:r>
-      <w:proofErr w:type="spellStart"/>
-      <w:r>
-        <w:rPr>
-          <w:rFonts w:ascii="Calibri" w:eastAsia="Calibri" w:hAnsi="Calibri" w:cs="Calibri"/>
-        </w:rPr>
-        <w:t>Redis.Windows.Conf</w:t>
-      </w:r>
-      <w:proofErr w:type="spellEnd"/>
-      <w:r>
-        <w:rPr>
-          <w:rFonts w:ascii="Calibri" w:eastAsia="Calibri" w:hAnsi="Calibri" w:cs="Calibri"/>
-        </w:rPr>
-        <w:t xml:space="preserve"> for a descriptio</w:t>
-      </w:r>
-      <w:bookmarkStart w:id="0" w:name="_GoBack"/>
-      <w:bookmarkEnd w:id="0"/>
-      <w:r>
-        <w:rPr>
-          <w:rFonts w:ascii="Calibri" w:eastAsia="Calibri" w:hAnsi="Calibri" w:cs="Calibri"/>
-        </w:rPr>
-        <w:t>n of these flags.</w:t>
-      </w:r>
-    </w:p>
-    <w:p>
-      <w:pPr>
-        <w:pStyle w:val="Heading2"/>
-        <w:rPr>
-          <w:rFonts w:eastAsia="Calibri"/>
-        </w:rPr>
-      </w:pPr>
-      <w:r>
-        <w:rPr>
-          <w:rFonts w:eastAsia="Calibri"/>
-        </w:rPr>
-        <w:t>How to develop for Redis</w:t>
-      </w:r>
-    </w:p>
-    <w:p>
-      <w:pPr>
-        <w:spacing w:after="200" w:line="276" w:lineRule="auto"/>
-        <w:rPr>
-          <w:rFonts w:ascii="Calibri" w:eastAsia="Calibri" w:hAnsi="Calibri" w:cs="Calibri"/>
-        </w:rPr>
-      </w:pPr>
-      <w:r>
-        <w:rPr>
-          <w:rFonts w:ascii="Calibri" w:eastAsia="Calibri" w:hAnsi="Calibri" w:cs="Calibri"/>
-        </w:rPr>
         <w:t xml:space="preserve">You will need a client library for accessing Redis. There are a wide variety of client libraries available as listed at </w:t>
       </w:r>
-      <w:hyperlink r:id="rId4" w:history="1">
+      <w:hyperlink r:id="rId5" w:history="1">
         <w:r>
           <w:rPr>
             <w:rStyle w:val="Hyperlink"/>

</xml_diff>

<commit_message>
updated release notes for 2.8.13 and updated name of pre-compiled binaries zip package
</commit_message>
<xml_diff>
--- a/msvs/setups/documentation/Redis Release Notes.docx
+++ b/msvs/setups/documentation/Redis Release Notes.docx
@@ -9,17 +9,25 @@
           <w:rFonts w:eastAsia="Calibri"/>
         </w:rPr>
       </w:pPr>
-      <w:r>
-        <w:rPr>
-          <w:rFonts w:eastAsia="Calibri"/>
-        </w:rPr>
-        <w:t xml:space="preserve">MSOpenTech </w:t>
-      </w:r>
-      <w:r>
-        <w:rPr>
-          <w:rFonts w:eastAsia="Calibri"/>
-        </w:rPr>
-        <w:t>Redis 2.8.12</w:t>
+      <w:proofErr w:type="spellStart"/>
+      <w:r>
+        <w:rPr>
+          <w:rFonts w:eastAsia="Calibri"/>
+        </w:rPr>
+        <w:t>MSOpenTech</w:t>
+      </w:r>
+      <w:proofErr w:type="spellEnd"/>
+      <w:r>
+        <w:rPr>
+          <w:rFonts w:eastAsia="Calibri"/>
+        </w:rPr>
+        <w:t xml:space="preserve"> </w:t>
+      </w:r>
+      <w:r>
+        <w:rPr>
+          <w:rFonts w:eastAsia="Calibri"/>
+        </w:rPr>
+        <w:t>Redis 2.8.13</w:t>
       </w:r>
       <w:r>
         <w:rPr>
@@ -187,7 +195,7 @@
         <w:rPr>
           <w:rFonts w:eastAsia="Calibri"/>
         </w:rPr>
-        <w:t xml:space="preserve"> with the 2.8.12</w:t>
+        <w:t xml:space="preserve"> with the 2.8.13</w:t>
       </w:r>
       <w:r>
         <w:rPr>
@@ -197,22 +205,17 @@
       </w:r>
     </w:p>
     <w:p>
-      <w:pPr>
-        <w:rPr>
-          <w:rFonts w:ascii="Calibri" w:eastAsia="Calibri" w:hAnsi="Calibri" w:cs="Calibri"/>
-        </w:rPr>
-      </w:pPr>
       <w:r>
         <w:t>Our</w:t>
       </w:r>
       <w:r>
-        <w:t xml:space="preserve"> last official release was 2.8.9</w:t>
+        <w:t xml:space="preserve"> last official release was 2.8.12</w:t>
       </w:r>
       <w:r>
         <w:t>. We have merged in the changes up to 2.8.</w:t>
       </w:r>
       <w:r>
-        <w:t>12</w:t>
+        <w:t>13</w:t>
       </w:r>
       <w:r>
         <w:t xml:space="preserve">. Please see the </w:t>
@@ -249,6 +252,37 @@
       <w:r>
         <w:t xml:space="preserve"> </w:t>
       </w:r>
+      <w:r>
+        <w:t xml:space="preserve"> </w:t>
+      </w:r>
+    </w:p>
+    <w:p>
+      <w:pPr>
+        <w:rPr>
+          <w:rFonts w:ascii="Calibri" w:eastAsia="Calibri" w:hAnsi="Calibri" w:cs="Calibri"/>
+        </w:rPr>
+      </w:pPr>
+      <w:r>
+        <w:t>Since there have been significant changes to the networking layer for this version, likely there will be a few weeks before there is another official (</w:t>
+      </w:r>
+      <w:proofErr w:type="spellStart"/>
+      <w:r>
+        <w:t>Chocolatey</w:t>
+      </w:r>
+      <w:proofErr w:type="spellEnd"/>
+      <w:r>
+        <w:t xml:space="preserve"> and </w:t>
+      </w:r>
+      <w:proofErr w:type="spellStart"/>
+      <w:r>
+        <w:t>Nuget</w:t>
+      </w:r>
+      <w:proofErr w:type="spellEnd"/>
+      <w:r>
+        <w:t>) release.</w:t>
+      </w:r>
+      <w:bookmarkStart w:id="0" w:name="_GoBack"/>
+      <w:bookmarkEnd w:id="0"/>
     </w:p>
     <w:p>
       <w:pPr>
@@ -298,8 +332,6 @@
         </w:rPr>
         <w:tab/>
       </w:r>
-      <w:bookmarkStart w:id="0" w:name="_GoBack"/>
-      <w:bookmarkEnd w:id="0"/>
     </w:p>
     <w:sectPr>
       <w:pgSz w:w="12240" w:h="15840"/>

</xml_diff>

<commit_message>
updated release package, nuspecs, and docs
</commit_message>
<xml_diff>
--- a/msvs/setups/documentation/Redis Release Notes.docx
+++ b/msvs/setups/documentation/Redis Release Notes.docx
@@ -9,25 +9,17 @@
           <w:rFonts w:eastAsia="Calibri"/>
         </w:rPr>
       </w:pPr>
-      <w:proofErr w:type="spellStart"/>
-      <w:r>
-        <w:rPr>
-          <w:rFonts w:eastAsia="Calibri"/>
-        </w:rPr>
-        <w:t>MSOpenTech</w:t>
-      </w:r>
-      <w:proofErr w:type="spellEnd"/>
-      <w:r>
-        <w:rPr>
-          <w:rFonts w:eastAsia="Calibri"/>
-        </w:rPr>
-        <w:t xml:space="preserve"> </w:t>
-      </w:r>
-      <w:r>
-        <w:rPr>
-          <w:rFonts w:eastAsia="Calibri"/>
-        </w:rPr>
-        <w:t>Redis 2.8.13</w:t>
+      <w:r>
+        <w:rPr>
+          <w:rFonts w:eastAsia="Calibri"/>
+        </w:rPr>
+        <w:t xml:space="preserve">MSOpenTech </w:t>
+      </w:r>
+      <w:r>
+        <w:rPr>
+          <w:rFonts w:eastAsia="Calibri"/>
+        </w:rPr>
+        <w:t>Redis 2.8.14</w:t>
       </w:r>
       <w:r>
         <w:rPr>
@@ -195,7 +187,7 @@
         <w:rPr>
           <w:rFonts w:eastAsia="Calibri"/>
         </w:rPr>
-        <w:t xml:space="preserve"> with the 2.8.13</w:t>
+        <w:t xml:space="preserve"> with the 2.8.14</w:t>
       </w:r>
       <w:r>
         <w:rPr>
@@ -215,8 +207,10 @@
         <w:t>. We have merged in the changes up to 2.8.</w:t>
       </w:r>
       <w:r>
-        <w:t>13</w:t>
-      </w:r>
+        <w:t>14</w:t>
+      </w:r>
+      <w:bookmarkStart w:id="0" w:name="_GoBack"/>
+      <w:bookmarkEnd w:id="0"/>
       <w:r>
         <w:t xml:space="preserve">. Please see the </w:t>
       </w:r>
@@ -263,26 +257,8 @@
         </w:rPr>
       </w:pPr>
       <w:r>
-        <w:t>Since there have been significant changes to the networking layer for this version, likely there will be a few weeks before there is another official (</w:t>
-      </w:r>
-      <w:proofErr w:type="spellStart"/>
-      <w:r>
-        <w:t>Chocolatey</w:t>
-      </w:r>
-      <w:proofErr w:type="spellEnd"/>
-      <w:r>
-        <w:t xml:space="preserve"> and </w:t>
-      </w:r>
-      <w:proofErr w:type="spellStart"/>
-      <w:r>
-        <w:t>Nuget</w:t>
-      </w:r>
-      <w:proofErr w:type="spellEnd"/>
-      <w:r>
-        <w:t>) release.</w:t>
-      </w:r>
-      <w:bookmarkStart w:id="0" w:name="_GoBack"/>
-      <w:bookmarkEnd w:id="0"/>
+        <w:t>Since there have been significant changes to the networking layer for this version, likely there will be a few weeks before there is another official (Chocolatey and Nuget) release.</w:t>
+      </w:r>
     </w:p>
     <w:p>
       <w:pPr>

</xml_diff>

<commit_message>
updated release notes for persistence-available flag
</commit_message>
<xml_diff>
--- a/msvs/setups/documentation/Redis Release Notes.docx
+++ b/msvs/setups/documentation/Redis Release Notes.docx
@@ -9,11 +9,19 @@
           <w:rFonts w:eastAsia="Calibri"/>
         </w:rPr>
       </w:pPr>
-      <w:r>
-        <w:rPr>
-          <w:rFonts w:eastAsia="Calibri"/>
-        </w:rPr>
-        <w:t xml:space="preserve">MSOpenTech </w:t>
+      <w:proofErr w:type="spellStart"/>
+      <w:r>
+        <w:rPr>
+          <w:rFonts w:eastAsia="Calibri"/>
+        </w:rPr>
+        <w:t>MSOpenTech</w:t>
+      </w:r>
+      <w:proofErr w:type="spellEnd"/>
+      <w:r>
+        <w:rPr>
+          <w:rFonts w:eastAsia="Calibri"/>
+        </w:rPr>
+        <w:t xml:space="preserve"> </w:t>
       </w:r>
       <w:r>
         <w:rPr>
@@ -25,7 +33,15 @@
         <w:rPr>
           <w:rFonts w:eastAsia="Calibri"/>
         </w:rPr>
-        <w:t xml:space="preserve"> Release Notes</w:t>
+        <w:t xml:space="preserve"> R</w:t>
+      </w:r>
+      <w:bookmarkStart w:id="0" w:name="_GoBack"/>
+      <w:bookmarkEnd w:id="0"/>
+      <w:r>
+        <w:rPr>
+          <w:rFonts w:eastAsia="Calibri"/>
+        </w:rPr>
+        <w:t>elease Notes</w:t>
       </w:r>
     </w:p>
     <w:p>
@@ -209,8 +225,6 @@
       <w:r>
         <w:t>14</w:t>
       </w:r>
-      <w:bookmarkStart w:id="0" w:name="_GoBack"/>
-      <w:bookmarkEnd w:id="0"/>
       <w:r>
         <w:t xml:space="preserve">. Please see the </w:t>
       </w:r>
@@ -252,12 +266,100 @@
     </w:p>
     <w:p>
       <w:pPr>
-        <w:rPr>
-          <w:rFonts w:ascii="Calibri" w:eastAsia="Calibri" w:hAnsi="Calibri" w:cs="Calibri"/>
-        </w:rPr>
+        <w:pStyle w:val="Heading3"/>
       </w:pPr>
       <w:r>
-        <w:t>Since there have been significant changes to the networking layer for this version, likely there will be a few weeks before there is another official (Chocolatey and Nuget) release.</w:t>
+        <w:t>Network layer changes</w:t>
+      </w:r>
+    </w:p>
+    <w:p>
+      <w:r>
+        <w:t>T</w:t>
+      </w:r>
+      <w:r>
+        <w:t>here have been significant changes to the ne</w:t>
+      </w:r>
+      <w:r>
+        <w:t>tworking layer for this version. L</w:t>
+      </w:r>
+      <w:r>
+        <w:t>ikely there will be a few weeks before there is another official (</w:t>
+      </w:r>
+      <w:proofErr w:type="spellStart"/>
+      <w:r>
+        <w:t>Chocolatey</w:t>
+      </w:r>
+      <w:proofErr w:type="spellEnd"/>
+      <w:r>
+        <w:t xml:space="preserve"> and </w:t>
+      </w:r>
+      <w:proofErr w:type="spellStart"/>
+      <w:r>
+        <w:t>Nuget</w:t>
+      </w:r>
+      <w:proofErr w:type="spellEnd"/>
+      <w:r>
+        <w:t>) release.</w:t>
+      </w:r>
+      <w:r>
+        <w:t xml:space="preserve"> Most of these changes target IPv6.</w:t>
+      </w:r>
+    </w:p>
+    <w:p>
+      <w:pPr>
+        <w:pStyle w:val="Heading3"/>
+      </w:pPr>
+      <w:proofErr w:type="gramStart"/>
+      <w:r>
+        <w:t>persistence-available</w:t>
+      </w:r>
+      <w:proofErr w:type="gramEnd"/>
+      <w:r>
+        <w:t xml:space="preserve"> flag </w:t>
+      </w:r>
+    </w:p>
+    <w:p>
+      <w:r>
+        <w:t xml:space="preserve">If Redis is to be used as an in-memory-only cache without any kind of persistence, then the </w:t>
+      </w:r>
+      <w:proofErr w:type="gramStart"/>
+      <w:r>
+        <w:t>fork(</w:t>
+      </w:r>
+      <w:proofErr w:type="gramEnd"/>
+      <w:r>
+        <w:t>) mechanism used by the background AOF/RDB persistence is unnecessary. As an optimization, all persistence can be</w:t>
+      </w:r>
+      <w:r>
+        <w:t xml:space="preserve"> </w:t>
+      </w:r>
+      <w:r>
+        <w:t>turned off in the Windows version of Redis</w:t>
+      </w:r>
+      <w:r>
+        <w:t xml:space="preserve"> in this scenario</w:t>
+      </w:r>
+      <w:r>
+        <w:t>. This will disable the creation of the memory mapped heap file, redirect heap allocations to the system heap allocator, and disable commands that would otherwise cause fork() operations:</w:t>
+      </w:r>
+      <w:r>
+        <w:t xml:space="preserve"> B</w:t>
+      </w:r>
+      <w:r>
+        <w:t xml:space="preserve">GSAVE and BGREWRITEAOF. This flag may not be combined with any of the other flags that configure AOF and RDB operations. </w:t>
+      </w:r>
+    </w:p>
+    <w:p>
+      <w:pPr>
+        <w:ind w:firstLine="720"/>
+      </w:pPr>
+      <w:proofErr w:type="gramStart"/>
+      <w:r>
+        <w:t>persistence-available</w:t>
+      </w:r>
+      <w:proofErr w:type="gramEnd"/>
+      <w:r>
+        <w:t xml:space="preserve"> [(yes)|no]</w:t>
       </w:r>
     </w:p>
     <w:p>

</xml_diff>

<commit_message>
finishing 2.8.15-->2.8.16 version update
</commit_message>
<xml_diff>
--- a/msvs/setups/documentation/Redis Release Notes.docx
+++ b/msvs/setups/documentation/Redis Release Notes.docx
@@ -9,31 +9,139 @@
           <w:rFonts w:eastAsia="Calibri"/>
         </w:rPr>
       </w:pPr>
-      <w:proofErr w:type="spellStart"/>
-      <w:r>
-        <w:rPr>
-          <w:rFonts w:eastAsia="Calibri"/>
-        </w:rPr>
-        <w:t>MSOpenTech</w:t>
-      </w:r>
-      <w:proofErr w:type="spellEnd"/>
-      <w:r>
-        <w:rPr>
-          <w:rFonts w:eastAsia="Calibri"/>
+      <w:r>
+        <w:rPr>
+          <w:rFonts w:eastAsia="Calibri"/>
+        </w:rPr>
+        <w:t xml:space="preserve">MSOpenTech </w:t>
+      </w:r>
+      <w:r>
+        <w:rPr>
+          <w:rFonts w:eastAsia="Calibri"/>
+        </w:rPr>
+        <w:t>Redis 2.8.15</w:t>
+      </w:r>
+      <w:r>
+        <w:rPr>
+          <w:rFonts w:eastAsia="Calibri"/>
+        </w:rPr>
+        <w:t xml:space="preserve"> Release Notes</w:t>
+      </w:r>
+    </w:p>
+    <w:p>
+      <w:pPr>
+        <w:spacing w:after="200" w:line="276" w:lineRule="auto"/>
+        <w:rPr>
+          <w:rFonts w:ascii="Calibri" w:eastAsia="Calibri" w:hAnsi="Calibri" w:cs="Calibri"/>
+        </w:rPr>
+      </w:pPr>
+      <w:r>
+        <w:rPr>
+          <w:rFonts w:ascii="Calibri" w:eastAsia="Calibri" w:hAnsi="Calibri" w:cs="Calibri"/>
+        </w:rPr>
+        <w:t>Welcome to the binary release of</w:t>
+      </w:r>
+      <w:r>
+        <w:rPr>
+          <w:rFonts w:ascii="Calibri" w:eastAsia="Calibri" w:hAnsi="Calibri" w:cs="Calibri"/>
+        </w:rPr>
+        <w:t xml:space="preserve"> Redis from Microsoft Open Technologies, Inc.</w:t>
+      </w:r>
+    </w:p>
+    <w:p>
+      <w:pPr>
+        <w:pStyle w:val="Heading2"/>
+        <w:rPr>
+          <w:rFonts w:eastAsia="Calibri"/>
+        </w:rPr>
+      </w:pPr>
+      <w:r>
+        <w:rPr>
+          <w:rFonts w:eastAsia="Calibri"/>
+        </w:rPr>
+        <w:t>What is Redis?</w:t>
+      </w:r>
+    </w:p>
+    <w:p>
+      <w:pPr>
+        <w:spacing w:after="200" w:line="276" w:lineRule="auto"/>
+        <w:rPr>
+          <w:rFonts w:ascii="Calibri" w:eastAsia="Calibri" w:hAnsi="Calibri" w:cs="Calibri"/>
+        </w:rPr>
+      </w:pPr>
+      <w:r>
+        <w:rPr>
+          <w:rFonts w:ascii="Calibri" w:eastAsia="Calibri" w:hAnsi="Calibri" w:cs="Calibri"/>
+        </w:rPr>
+        <w:t>Redis is an open source</w:t>
+      </w:r>
+      <w:r>
+        <w:rPr>
+          <w:rFonts w:ascii="Calibri" w:eastAsia="Calibri" w:hAnsi="Calibri" w:cs="Calibri"/>
+        </w:rPr>
+        <w:t xml:space="preserve">, high performance, </w:t>
+      </w:r>
+      <w:r>
+        <w:rPr>
+          <w:rFonts w:ascii="Calibri" w:eastAsia="Calibri" w:hAnsi="Calibri" w:cs="Calibri"/>
+        </w:rPr>
+        <w:t xml:space="preserve">key-value store. </w:t>
+      </w:r>
+      <w:r>
+        <w:rPr>
+          <w:rFonts w:ascii="Calibri" w:eastAsia="Calibri" w:hAnsi="Calibri" w:cs="Calibri"/>
+        </w:rPr>
+        <w:t>Values</w:t>
+      </w:r>
+      <w:r>
+        <w:rPr>
+          <w:rFonts w:ascii="Calibri" w:eastAsia="Calibri" w:hAnsi="Calibri" w:cs="Calibri"/>
         </w:rPr>
         <w:t xml:space="preserve"> </w:t>
       </w:r>
       <w:r>
         <w:rPr>
-          <w:rFonts w:eastAsia="Calibri"/>
-        </w:rPr>
-        <w:t>Redis 2.8.15</w:t>
-      </w:r>
-      <w:r>
-        <w:rPr>
-          <w:rFonts w:eastAsia="Calibri"/>
-        </w:rPr>
-        <w:t xml:space="preserve"> Release Notes</w:t>
+          <w:rFonts w:ascii="Calibri" w:eastAsia="Calibri" w:hAnsi="Calibri" w:cs="Calibri"/>
+        </w:rPr>
+        <w:t>may</w:t>
+      </w:r>
+      <w:r>
+        <w:rPr>
+          <w:rFonts w:ascii="Calibri" w:eastAsia="Calibri" w:hAnsi="Calibri" w:cs="Calibri"/>
+        </w:rPr>
+        <w:t xml:space="preserve"> contain strings, hashes, lists, sets and sorted sets.</w:t>
+      </w:r>
+      <w:r>
+        <w:rPr>
+          <w:rFonts w:ascii="Calibri" w:eastAsia="Calibri" w:hAnsi="Calibri" w:cs="Calibri"/>
+        </w:rPr>
+        <w:t xml:space="preserve"> </w:t>
+      </w:r>
+      <w:r>
+        <w:rPr>
+          <w:rFonts w:ascii="Calibri" w:eastAsia="Calibri" w:hAnsi="Calibri" w:cs="Calibri"/>
+        </w:rPr>
+        <w:t xml:space="preserve"> Redis has been developed primarily for UNIX-like operating systems.</w:t>
+      </w:r>
+      <w:r>
+        <w:rPr>
+          <w:rFonts w:ascii="Calibri" w:eastAsia="Calibri" w:hAnsi="Calibri" w:cs="Calibri"/>
+        </w:rPr>
+        <w:t xml:space="preserve"> </w:t>
+      </w:r>
+    </w:p>
+    <w:p>
+      <w:pPr>
+        <w:pStyle w:val="Heading2"/>
+        <w:rPr>
+          <w:rFonts w:eastAsia="Calibri"/>
+        </w:rPr>
+      </w:pPr>
+      <w:r>
+        <w:rPr>
+          <w:rFonts w:eastAsia="Calibri"/>
+        </w:rPr>
+        <w:t>Porting Goals</w:t>
       </w:r>
     </w:p>
     <w:p>
@@ -47,13 +155,19 @@
         <w:rPr>
           <w:rFonts w:ascii="Calibri" w:eastAsia="Calibri" w:hAnsi="Calibri" w:cs="Calibri"/>
         </w:rPr>
-        <w:t>Welcome to the binary release of</w:t>
-      </w:r>
-      <w:r>
-        <w:rPr>
-          <w:rFonts w:ascii="Calibri" w:eastAsia="Calibri" w:hAnsi="Calibri" w:cs="Calibri"/>
-        </w:rPr>
-        <w:t xml:space="preserve"> Redis from Microsoft Open Technologies, Inc.</w:t>
+        <w:t xml:space="preserve">Our goal is to provide a version of Redis that runs on Windows with a performance essentially equal to the performance of Redis on an equivalent </w:t>
+      </w:r>
+      <w:r>
+        <w:rPr>
+          <w:rFonts w:ascii="Calibri" w:eastAsia="Calibri" w:hAnsi="Calibri" w:cs="Calibri"/>
+        </w:rPr>
+        <w:t>UNIX</w:t>
+      </w:r>
+      <w:r>
+        <w:rPr>
+          <w:rFonts w:ascii="Calibri" w:eastAsia="Calibri" w:hAnsi="Calibri" w:cs="Calibri"/>
+        </w:rPr>
+        <w:t xml:space="preserve"> machine.  </w:t>
       </w:r>
     </w:p>
     <w:p>
@@ -67,135 +181,13 @@
         <w:rPr>
           <w:rFonts w:eastAsia="Calibri"/>
         </w:rPr>
-        <w:t>What is Redis?</w:t>
-      </w:r>
-    </w:p>
-    <w:p>
-      <w:pPr>
-        <w:spacing w:after="200" w:line="276" w:lineRule="auto"/>
-        <w:rPr>
-          <w:rFonts w:ascii="Calibri" w:eastAsia="Calibri" w:hAnsi="Calibri" w:cs="Calibri"/>
-        </w:rPr>
-      </w:pPr>
-      <w:r>
-        <w:rPr>
-          <w:rFonts w:ascii="Calibri" w:eastAsia="Calibri" w:hAnsi="Calibri" w:cs="Calibri"/>
-        </w:rPr>
-        <w:t>Redis is an open source</w:t>
-      </w:r>
-      <w:r>
-        <w:rPr>
-          <w:rFonts w:ascii="Calibri" w:eastAsia="Calibri" w:hAnsi="Calibri" w:cs="Calibri"/>
-        </w:rPr>
-        <w:t xml:space="preserve">, high performance, </w:t>
-      </w:r>
-      <w:r>
-        <w:rPr>
-          <w:rFonts w:ascii="Calibri" w:eastAsia="Calibri" w:hAnsi="Calibri" w:cs="Calibri"/>
-        </w:rPr>
-        <w:t xml:space="preserve">key-value store. </w:t>
-      </w:r>
-      <w:r>
-        <w:rPr>
-          <w:rFonts w:ascii="Calibri" w:eastAsia="Calibri" w:hAnsi="Calibri" w:cs="Calibri"/>
-        </w:rPr>
-        <w:t>Values</w:t>
-      </w:r>
-      <w:r>
-        <w:rPr>
-          <w:rFonts w:ascii="Calibri" w:eastAsia="Calibri" w:hAnsi="Calibri" w:cs="Calibri"/>
-        </w:rPr>
-        <w:t xml:space="preserve"> </w:t>
-      </w:r>
-      <w:r>
-        <w:rPr>
-          <w:rFonts w:ascii="Calibri" w:eastAsia="Calibri" w:hAnsi="Calibri" w:cs="Calibri"/>
-        </w:rPr>
-        <w:t>may</w:t>
-      </w:r>
-      <w:r>
-        <w:rPr>
-          <w:rFonts w:ascii="Calibri" w:eastAsia="Calibri" w:hAnsi="Calibri" w:cs="Calibri"/>
-        </w:rPr>
-        <w:t xml:space="preserve"> contain strings, hashes, lists, sets and sorted sets.</w:t>
-      </w:r>
-      <w:r>
-        <w:rPr>
-          <w:rFonts w:ascii="Calibri" w:eastAsia="Calibri" w:hAnsi="Calibri" w:cs="Calibri"/>
-        </w:rPr>
-        <w:t xml:space="preserve"> </w:t>
-      </w:r>
-      <w:r>
-        <w:rPr>
-          <w:rFonts w:ascii="Calibri" w:eastAsia="Calibri" w:hAnsi="Calibri" w:cs="Calibri"/>
-        </w:rPr>
-        <w:t xml:space="preserve"> Redis has been developed primarily for UNIX-like operating systems.</w:t>
-      </w:r>
-      <w:r>
-        <w:rPr>
-          <w:rFonts w:ascii="Calibri" w:eastAsia="Calibri" w:hAnsi="Calibri" w:cs="Calibri"/>
-        </w:rPr>
-        <w:t xml:space="preserve"> </w:t>
-      </w:r>
-    </w:p>
-    <w:p>
-      <w:pPr>
-        <w:pStyle w:val="Heading2"/>
-        <w:rPr>
-          <w:rFonts w:eastAsia="Calibri"/>
-        </w:rPr>
-      </w:pPr>
-      <w:r>
-        <w:rPr>
-          <w:rFonts w:eastAsia="Calibri"/>
-        </w:rPr>
-        <w:t>Porting Goals</w:t>
-      </w:r>
-    </w:p>
-    <w:p>
-      <w:pPr>
-        <w:spacing w:after="200" w:line="276" w:lineRule="auto"/>
-        <w:rPr>
-          <w:rFonts w:ascii="Calibri" w:eastAsia="Calibri" w:hAnsi="Calibri" w:cs="Calibri"/>
-        </w:rPr>
-      </w:pPr>
-      <w:r>
-        <w:rPr>
-          <w:rFonts w:ascii="Calibri" w:eastAsia="Calibri" w:hAnsi="Calibri" w:cs="Calibri"/>
-        </w:rPr>
-        <w:t xml:space="preserve">Our goal is to provide a version of Redis that runs on Windows with a performance essentially equal to the performance of Redis on an equivalent </w:t>
-      </w:r>
-      <w:r>
-        <w:rPr>
-          <w:rFonts w:ascii="Calibri" w:eastAsia="Calibri" w:hAnsi="Calibri" w:cs="Calibri"/>
-        </w:rPr>
-        <w:t>UNIX</w:t>
-      </w:r>
-      <w:r>
-        <w:rPr>
-          <w:rFonts w:ascii="Calibri" w:eastAsia="Calibri" w:hAnsi="Calibri" w:cs="Calibri"/>
-        </w:rPr>
-        <w:t xml:space="preserve"> machine.  </w:t>
-      </w:r>
-    </w:p>
-    <w:p>
-      <w:pPr>
-        <w:pStyle w:val="Heading2"/>
-        <w:rPr>
-          <w:rFonts w:eastAsia="Calibri"/>
-        </w:rPr>
-      </w:pPr>
-      <w:r>
-        <w:rPr>
-          <w:rFonts w:eastAsia="Calibri"/>
-        </w:rPr>
         <w:t>What is new</w:t>
       </w:r>
       <w:r>
         <w:rPr>
           <w:rFonts w:eastAsia="Calibri"/>
         </w:rPr>
-        <w:t xml:space="preserve"> with the 2.8.15</w:t>
+        <w:t xml:space="preserve"> with the 2.8.16</w:t>
       </w:r>
       <w:r>
         <w:rPr>
@@ -215,8 +207,10 @@
         <w:t>. We have merged in the changes up to 2.8.</w:t>
       </w:r>
       <w:r>
-        <w:t>15</w:t>
-      </w:r>
+        <w:t>16</w:t>
+      </w:r>
+      <w:bookmarkStart w:id="0" w:name="_GoBack"/>
+      <w:bookmarkEnd w:id="0"/>
       <w:r>
         <w:t xml:space="preserve">. Please see the </w:t>
       </w:r>
@@ -275,23 +269,7 @@
         <w:t>tworking layer for this version. L</w:t>
       </w:r>
       <w:r>
-        <w:t>ikely there will be a few weeks before there is another official (</w:t>
-      </w:r>
-      <w:proofErr w:type="spellStart"/>
-      <w:r>
-        <w:t>Chocolatey</w:t>
-      </w:r>
-      <w:proofErr w:type="spellEnd"/>
-      <w:r>
-        <w:t xml:space="preserve"> and </w:t>
-      </w:r>
-      <w:proofErr w:type="spellStart"/>
-      <w:r>
-        <w:t>Nuget</w:t>
-      </w:r>
-      <w:proofErr w:type="spellEnd"/>
-      <w:r>
-        <w:t>) release.</w:t>
+        <w:t>ikely there will be a few weeks before there is another official (Chocolatey and Nuget) release.</w:t>
       </w:r>
       <w:r>
         <w:t xml:space="preserve"> Most of these changes target IPv6.</w:t>
@@ -301,39 +279,21 @@
       <w:pPr>
         <w:pStyle w:val="Heading3"/>
       </w:pPr>
-      <w:proofErr w:type="gramStart"/>
-      <w:r>
-        <w:t>persistence-available</w:t>
-      </w:r>
-      <w:proofErr w:type="gramEnd"/>
-      <w:r>
-        <w:t xml:space="preserve"> flag </w:t>
-      </w:r>
-    </w:p>
-    <w:p>
-      <w:r>
-        <w:t xml:space="preserve">If Redis is to be used as an in-memory-only cache without any kind of persistence, then the </w:t>
-      </w:r>
-      <w:proofErr w:type="gramStart"/>
-      <w:r>
-        <w:t>fork(</w:t>
-      </w:r>
-      <w:proofErr w:type="gramEnd"/>
-      <w:r>
-        <w:t xml:space="preserve">) mechanism used by the background AOF/RDB persistence is unnecessary. As an optimization, all persistence can be turned off in the Windows version of Redis in this scenario. This will disable the creation of the memory mapped heap file, redirect heap allocations to the system heap allocator, and disable commands that would otherwise cause fork() operations: BGSAVE and BGREWRITEAOF. This flag may not be combined with any of the other flags that configure AOF and RDB operations. </w:t>
+      <w:r>
+        <w:t xml:space="preserve">persistence-available flag </w:t>
+      </w:r>
+    </w:p>
+    <w:p>
+      <w:r>
+        <w:t xml:space="preserve">If Redis is to be used as an in-memory-only cache without any kind of persistence, then the fork() mechanism used by the background AOF/RDB persistence is unnecessary. As an optimization, all persistence can be turned off in the Windows version of Redis in this scenario. This will disable the creation of the memory mapped heap file, redirect heap allocations to the system heap allocator, and disable commands that would otherwise cause fork() operations: BGSAVE and BGREWRITEAOF. This flag may not be combined with any of the other flags that configure AOF and RDB operations. </w:t>
       </w:r>
     </w:p>
     <w:p>
       <w:pPr>
         <w:ind w:firstLine="720"/>
       </w:pPr>
-      <w:proofErr w:type="gramStart"/>
-      <w:r>
-        <w:t>persistence-available</w:t>
-      </w:r>
-      <w:proofErr w:type="gramEnd"/>
-      <w:r>
-        <w:t xml:space="preserve"> [(yes)|no]</w:t>
+      <w:r>
+        <w:t>persistence-available [(yes)|no]</w:t>
       </w:r>
     </w:p>
     <w:p>
@@ -369,16 +329,7 @@
             <w:rStyle w:val="Hyperlink"/>
             <w:rFonts w:ascii="Calibri" w:eastAsia="Calibri" w:hAnsi="Calibri" w:cs="Calibri"/>
           </w:rPr>
-          <w:t>http://redis.io/cli</w:t>
-        </w:r>
-        <w:bookmarkStart w:id="0" w:name="_GoBack"/>
-        <w:bookmarkEnd w:id="0"/>
-        <w:r>
-          <w:rPr>
-            <w:rStyle w:val="Hyperlink"/>
-            <w:rFonts w:ascii="Calibri" w:eastAsia="Calibri" w:hAnsi="Calibri" w:cs="Calibri"/>
-          </w:rPr>
-          <w:t>ents</w:t>
+          <w:t>http://redis.io/clients</w:t>
         </w:r>
       </w:hyperlink>
       <w:r>

</xml_diff>

<commit_message>
Added a project to take current redis version number in src\version.h and propagate this number into the release documentation and the name of the release zip file. This replaces the powershell script used previously to build the binary release package zip.
</commit_message>
<xml_diff>
--- a/msvs/setups/documentation/Redis Release Notes.docx
+++ b/msvs/setups/documentation/Redis Release Notes.docx
@@ -1,6 +1,6 @@
 
 <file path=word/document.xml><?xml version="1.0" encoding="utf-8"?>
-<w:document xmlns:wpc="http://schemas.microsoft.com/office/word/2010/wordprocessingCanvas" xmlns:mc="http://schemas.openxmlformats.org/markup-compatibility/2006" xmlns:o="urn:schemas-microsoft-com:office:office" xmlns:r="http://schemas.openxmlformats.org/officeDocument/2006/relationships" xmlns:m="http://schemas.openxmlformats.org/officeDocument/2006/math" xmlns:v="urn:schemas-microsoft-com:vml" xmlns:wp14="http://schemas.microsoft.com/office/word/2010/wordprocessingDrawing" xmlns:wp="http://schemas.openxmlformats.org/drawingml/2006/wordprocessingDrawing" xmlns:w10="urn:schemas-microsoft-com:office:word" xmlns:w="http://schemas.openxmlformats.org/wordprocessingml/2006/main" xmlns:w14="http://schemas.microsoft.com/office/word/2010/wordml" xmlns:w15="http://schemas.microsoft.com/office/word/2012/wordml" xmlns:wpg="http://schemas.microsoft.com/office/word/2010/wordprocessingGroup" xmlns:wpi="http://schemas.microsoft.com/office/word/2010/wordprocessingInk" xmlns:wne="http://schemas.microsoft.com/office/word/2006/wordml" xmlns:wps="http://schemas.microsoft.com/office/word/2010/wordprocessingShape" mc:Ignorable="w14 w15 wp14">
+<w:document xmlns:mc="http://schemas.openxmlformats.org/markup-compatibility/2006" xmlns:o="urn:schemas-microsoft-com:office:office" xmlns:r="http://purl.oclc.org/ooxml/officeDocument/relationships" xmlns:m="http://purl.oclc.org/ooxml/officeDocument/math" xmlns:v="urn:schemas-microsoft-com:vml" xmlns:wp14="http://schemas.microsoft.com/office/word/2010/wordprocessingDrawing" xmlns:wp="http://purl.oclc.org/ooxml/drawingml/wordprocessingDrawing" xmlns:w10="urn:schemas-microsoft-com:office:word" xmlns:w="http://purl.oclc.org/ooxml/wordprocessingml/main" xmlns:w14="http://schemas.microsoft.com/office/word/2010/wordml" xmlns:w15="http://schemas.microsoft.com/office/word/2012/wordml" xmlns:wpi="http://schemas.microsoft.com/office/word/2010/wordprocessingInk" xmlns:wne="http://schemas.microsoft.com/office/word/2006/wordml" mc:Ignorable="w14 w15 wne wp14" w:conformance="strict">
   <w:body>
     <w:p>
       <w:pPr>
@@ -9,18 +9,34 @@
           <w:rFonts w:eastAsia="Calibri"/>
         </w:rPr>
       </w:pPr>
-      <w:r>
-        <w:rPr>
-          <w:rFonts w:eastAsia="Calibri"/>
-        </w:rPr>
-        <w:t xml:space="preserve">MSOpenTech </w:t>
-      </w:r>
-      <w:r>
-        <w:rPr>
-          <w:rFonts w:eastAsia="Calibri"/>
-        </w:rPr>
-        <w:t>Redis 2.8.15</w:t>
-      </w:r>
+      <w:proofErr w:type="spellStart"/>
+      <w:r>
+        <w:rPr>
+          <w:rFonts w:eastAsia="Calibri"/>
+        </w:rPr>
+        <w:t>MSOpenTech</w:t>
+      </w:r>
+      <w:proofErr w:type="spellEnd"/>
+      <w:r>
+        <w:rPr>
+          <w:rFonts w:eastAsia="Calibri"/>
+        </w:rPr>
+        <w:t xml:space="preserve"> </w:t>
+      </w:r>
+      <w:r>
+        <w:rPr>
+          <w:rFonts w:eastAsia="Calibri"/>
+        </w:rPr>
+        <w:t xml:space="preserve">Redis </w:t>
+      </w:r>
+      <w:proofErr w:type="spellStart"/>
+      <w:r>
+        <w:rPr>
+          <w:rFonts w:eastAsia="Calibri"/>
+        </w:rPr>
+        <w:t>2.8.17</w:t>
+      </w:r>
+      <w:proofErr w:type="spellEnd"/>
       <w:r>
         <w:rPr>
           <w:rFonts w:eastAsia="Calibri"/>
@@ -30,7 +46,7 @@
     </w:p>
     <w:p>
       <w:pPr>
-        <w:spacing w:after="200" w:line="276" w:lineRule="auto"/>
+        <w:spacing w:after="10pt" w:line="13.80pt" w:lineRule="auto"/>
         <w:rPr>
           <w:rFonts w:ascii="Calibri" w:eastAsia="Calibri" w:hAnsi="Calibri" w:cs="Calibri"/>
         </w:rPr>
@@ -64,7 +80,7 @@
     </w:p>
     <w:p>
       <w:pPr>
-        <w:spacing w:after="200" w:line="276" w:lineRule="auto"/>
+        <w:spacing w:after="10pt" w:line="13.80pt" w:lineRule="auto"/>
         <w:rPr>
           <w:rFonts w:ascii="Calibri" w:eastAsia="Calibri" w:hAnsi="Calibri" w:cs="Calibri"/>
         </w:rPr>
@@ -146,7 +162,7 @@
     </w:p>
     <w:p>
       <w:pPr>
-        <w:spacing w:after="200" w:line="276" w:lineRule="auto"/>
+        <w:spacing w:after="10pt" w:line="13.80pt" w:lineRule="auto"/>
         <w:rPr>
           <w:rFonts w:ascii="Calibri" w:eastAsia="Calibri" w:hAnsi="Calibri" w:cs="Calibri"/>
         </w:rPr>
@@ -187,8 +203,22 @@
         <w:rPr>
           <w:rFonts w:eastAsia="Calibri"/>
         </w:rPr>
-        <w:t xml:space="preserve"> with the 2.8.16</w:t>
-      </w:r>
+        <w:t xml:space="preserve"> with the</w:t>
+      </w:r>
+      <w:r>
+        <w:rPr>
+          <w:rFonts w:eastAsia="Calibri"/>
+        </w:rPr>
+        <w:t xml:space="preserve"> </w:t>
+      </w:r>
+      <w:proofErr w:type="spellStart"/>
+      <w:r>
+        <w:rPr>
+          <w:rFonts w:eastAsia="Calibri"/>
+        </w:rPr>
+        <w:t>2.8.17</w:t>
+      </w:r>
+      <w:proofErr w:type="spellEnd"/>
       <w:r>
         <w:rPr>
           <w:rFonts w:eastAsia="Calibri"/>
@@ -204,13 +234,16 @@
         <w:t xml:space="preserve"> last official release was 2.8.12</w:t>
       </w:r>
       <w:r>
-        <w:t>. We have merged in the changes up to 2.8.</w:t>
-      </w:r>
-      <w:r>
-        <w:t>16</w:t>
-      </w:r>
-      <w:bookmarkStart w:id="0" w:name="_GoBack"/>
-      <w:bookmarkEnd w:id="0"/>
+        <w:t xml:space="preserve">. We have merged in the changes up to </w:t>
+      </w:r>
+      <w:proofErr w:type="spellStart"/>
+      <w:r>
+        <w:rPr>
+          <w:rFonts w:eastAsia="Calibri"/>
+        </w:rPr>
+        <w:t>2.8.17</w:t>
+      </w:r>
+      <w:proofErr w:type="spellEnd"/>
       <w:r>
         <w:t xml:space="preserve">. Please see the </w:t>
       </w:r>
@@ -269,7 +302,23 @@
         <w:t>tworking layer for this version. L</w:t>
       </w:r>
       <w:r>
-        <w:t>ikely there will be a few weeks before there is another official (Chocolatey and Nuget) release.</w:t>
+        <w:t>ikely there will be a few weeks before there is another official (</w:t>
+      </w:r>
+      <w:proofErr w:type="spellStart"/>
+      <w:r>
+        <w:t>Chocolatey</w:t>
+      </w:r>
+      <w:proofErr w:type="spellEnd"/>
+      <w:r>
+        <w:t xml:space="preserve"> and </w:t>
+      </w:r>
+      <w:proofErr w:type="spellStart"/>
+      <w:r>
+        <w:t>Nuget</w:t>
+      </w:r>
+      <w:proofErr w:type="spellEnd"/>
+      <w:r>
+        <w:t>) release.</w:t>
       </w:r>
       <w:r>
         <w:t xml:space="preserve"> Most of these changes target IPv6.</w:t>
@@ -279,21 +328,39 @@
       <w:pPr>
         <w:pStyle w:val="Heading3"/>
       </w:pPr>
-      <w:r>
-        <w:t xml:space="preserve">persistence-available flag </w:t>
-      </w:r>
-    </w:p>
-    <w:p>
-      <w:r>
-        <w:t xml:space="preserve">If Redis is to be used as an in-memory-only cache without any kind of persistence, then the fork() mechanism used by the background AOF/RDB persistence is unnecessary. As an optimization, all persistence can be turned off in the Windows version of Redis in this scenario. This will disable the creation of the memory mapped heap file, redirect heap allocations to the system heap allocator, and disable commands that would otherwise cause fork() operations: BGSAVE and BGREWRITEAOF. This flag may not be combined with any of the other flags that configure AOF and RDB operations. </w:t>
+      <w:proofErr w:type="gramStart"/>
+      <w:r>
+        <w:t>persistence-available</w:t>
+      </w:r>
+      <w:proofErr w:type="gramEnd"/>
+      <w:r>
+        <w:t xml:space="preserve"> flag </w:t>
+      </w:r>
+    </w:p>
+    <w:p>
+      <w:r>
+        <w:t xml:space="preserve">If Redis is to be used as an in-memory-only cache without any kind of persistence, then the </w:t>
+      </w:r>
+      <w:proofErr w:type="gramStart"/>
+      <w:r>
+        <w:t>fork(</w:t>
+      </w:r>
+      <w:proofErr w:type="gramEnd"/>
+      <w:r>
+        <w:t xml:space="preserve">) mechanism used by the background AOF/RDB persistence is unnecessary. As an optimization, all persistence can be turned off in the Windows version of Redis in this scenario. This will disable the creation of the memory mapped heap file, redirect heap allocations to the system heap allocator, and disable commands that would otherwise cause fork() operations: BGSAVE and BGREWRITEAOF. This flag may not be combined with any of the other flags that configure AOF and RDB operations. </w:t>
       </w:r>
     </w:p>
     <w:p>
       <w:pPr>
-        <w:ind w:firstLine="720"/>
+        <w:ind w:firstLine="36pt"/>
       </w:pPr>
-      <w:r>
-        <w:t>persistence-available [(yes)|no]</w:t>
+      <w:proofErr w:type="gramStart"/>
+      <w:r>
+        <w:t>persistence-available</w:t>
+      </w:r>
+      <w:proofErr w:type="gramEnd"/>
+      <w:r>
+        <w:t xml:space="preserve"> [(yes)|no]</w:t>
       </w:r>
     </w:p>
     <w:p>
@@ -312,7 +379,7 @@
     </w:p>
     <w:p>
       <w:pPr>
-        <w:spacing w:after="200" w:line="276" w:lineRule="auto"/>
+        <w:spacing w:after="10pt" w:line="13.80pt" w:lineRule="auto"/>
         <w:rPr>
           <w:rFonts w:ascii="Calibri" w:eastAsia="Calibri" w:hAnsi="Calibri" w:cs="Calibri"/>
         </w:rPr>
@@ -346,9 +413,9 @@
       </w:r>
     </w:p>
     <w:sectPr>
-      <w:pgSz w:w="12240" w:h="15840"/>
-      <w:pgMar w:top="1440" w:right="1440" w:bottom="1440" w:left="1440" w:header="720" w:footer="720" w:gutter="0"/>
-      <w:cols w:space="720"/>
+      <w:pgSz w:w="612pt" w:h="792pt"/>
+      <w:pgMar w:top="72pt" w:right="72pt" w:bottom="72pt" w:left="72pt" w:header="36pt" w:footer="36pt" w:gutter="0pt"/>
+      <w:cols w:space="36pt"/>
       <w:docGrid w:linePitch="360"/>
     </w:sectPr>
   </w:body>
@@ -356,7 +423,7 @@
 </file>
 
 <file path=word/styles.xml><?xml version="1.0" encoding="utf-8"?>
-<w:styles xmlns:mc="http://schemas.openxmlformats.org/markup-compatibility/2006" xmlns:r="http://schemas.openxmlformats.org/officeDocument/2006/relationships" xmlns:w="http://schemas.openxmlformats.org/wordprocessingml/2006/main" xmlns:w14="http://schemas.microsoft.com/office/word/2010/wordml" xmlns:w15="http://schemas.microsoft.com/office/word/2012/wordml" mc:Ignorable="w14 w15">
+<w:styles xmlns:mc="http://schemas.openxmlformats.org/markup-compatibility/2006" xmlns:r="http://purl.oclc.org/ooxml/officeDocument/relationships" xmlns:w="http://purl.oclc.org/ooxml/wordprocessingml/main" xmlns:w14="http://schemas.microsoft.com/office/word/2010/wordml" xmlns:w15="http://schemas.microsoft.com/office/word/2012/wordml" mc:Ignorable="w14 w15">
   <w:docDefaults>
     <w:rPrDefault>
       <w:rPr>
@@ -368,7 +435,7 @@
     </w:rPrDefault>
     <w:pPrDefault>
       <w:pPr>
-        <w:spacing w:after="160" w:line="259" w:lineRule="auto"/>
+        <w:spacing w:after="8pt" w:line="12.95pt" w:lineRule="auto"/>
       </w:pPr>
     </w:pPrDefault>
   </w:docDefaults>
@@ -760,7 +827,7 @@
     <w:pPr>
       <w:keepNext/>
       <w:keepLines/>
-      <w:spacing w:before="240" w:after="0"/>
+      <w:spacing w:before="12pt" w:after="0pt"/>
       <w:outlineLvl w:val="0"/>
     </w:pPr>
     <w:rPr>
@@ -782,7 +849,7 @@
     <w:pPr>
       <w:keepNext/>
       <w:keepLines/>
-      <w:spacing w:before="40" w:after="0"/>
+      <w:spacing w:before="2pt" w:after="0pt"/>
       <w:outlineLvl w:val="1"/>
     </w:pPr>
     <w:rPr>
@@ -804,7 +871,7 @@
     <w:pPr>
       <w:keepNext/>
       <w:keepLines/>
-      <w:spacing w:before="40" w:after="0"/>
+      <w:spacing w:before="2pt" w:after="0pt"/>
       <w:outlineLvl w:val="2"/>
     </w:pPr>
     <w:rPr>
@@ -826,12 +893,12 @@
     <w:semiHidden/>
     <w:unhideWhenUsed/>
     <w:tblPr>
-      <w:tblInd w:w="0" w:type="dxa"/>
+      <w:tblInd w:w="0pt" w:type="dxa"/>
       <w:tblCellMar>
-        <w:top w:w="0" w:type="dxa"/>
-        <w:left w:w="108" w:type="dxa"/>
-        <w:bottom w:w="0" w:type="dxa"/>
-        <w:right w:w="108" w:type="dxa"/>
+        <w:top w:w="0pt" w:type="dxa"/>
+        <w:start w:w="5.40pt" w:type="dxa"/>
+        <w:bottom w:w="0pt" w:type="dxa"/>
+        <w:end w:w="5.40pt" w:type="dxa"/>
       </w:tblCellMar>
     </w:tblPr>
   </w:style>
@@ -895,7 +962,7 @@
 </file>
 
 <file path=word/theme/theme1.xml><?xml version="1.0" encoding="utf-8"?>
-<a:theme xmlns:a="http://schemas.openxmlformats.org/drawingml/2006/main" name="Office Theme">
+<a:theme xmlns:a="http://purl.oclc.org/ooxml/drawingml/main" name="Office Theme">
   <a:themeElements>
     <a:clrScheme name="Office">
       <a:dk1>
@@ -1014,25 +1081,25 @@
         </a:solidFill>
         <a:gradFill rotWithShape="1">
           <a:gsLst>
-            <a:gs pos="0">
+            <a:gs pos="0%">
               <a:schemeClr val="phClr">
-                <a:lumMod val="110000"/>
-                <a:satMod val="105000"/>
-                <a:tint val="67000"/>
+                <a:lumMod val="110%"/>
+                <a:satMod val="105%"/>
+                <a:tint val="67%"/>
               </a:schemeClr>
             </a:gs>
-            <a:gs pos="50000">
+            <a:gs pos="50%">
               <a:schemeClr val="phClr">
-                <a:lumMod val="105000"/>
-                <a:satMod val="103000"/>
-                <a:tint val="73000"/>
+                <a:lumMod val="105%"/>
+                <a:satMod val="103%"/>
+                <a:tint val="73%"/>
               </a:schemeClr>
             </a:gs>
-            <a:gs pos="100000">
+            <a:gs pos="100%">
               <a:schemeClr val="phClr">
-                <a:lumMod val="105000"/>
-                <a:satMod val="109000"/>
-                <a:tint val="81000"/>
+                <a:lumMod val="105%"/>
+                <a:satMod val="109%"/>
+                <a:tint val="81%"/>
               </a:schemeClr>
             </a:gs>
           </a:gsLst>
@@ -1040,25 +1107,25 @@
         </a:gradFill>
         <a:gradFill rotWithShape="1">
           <a:gsLst>
-            <a:gs pos="0">
+            <a:gs pos="0%">
               <a:schemeClr val="phClr">
-                <a:satMod val="103000"/>
-                <a:lumMod val="102000"/>
-                <a:tint val="94000"/>
+                <a:satMod val="103%"/>
+                <a:lumMod val="102%"/>
+                <a:tint val="94%"/>
               </a:schemeClr>
             </a:gs>
-            <a:gs pos="50000">
+            <a:gs pos="50%">
               <a:schemeClr val="phClr">
-                <a:satMod val="110000"/>
-                <a:lumMod val="100000"/>
-                <a:shade val="100000"/>
+                <a:satMod val="110%"/>
+                <a:lumMod val="100%"/>
+                <a:shade val="100%"/>
               </a:schemeClr>
             </a:gs>
-            <a:gs pos="100000">
+            <a:gs pos="100%">
               <a:schemeClr val="phClr">
-                <a:lumMod val="99000"/>
-                <a:satMod val="120000"/>
-                <a:shade val="78000"/>
+                <a:lumMod val="99%"/>
+                <a:satMod val="120%"/>
+                <a:shade val="78%"/>
               </a:schemeClr>
             </a:gs>
           </a:gsLst>
@@ -1071,21 +1138,21 @@
             <a:schemeClr val="phClr"/>
           </a:solidFill>
           <a:prstDash val="solid"/>
-          <a:miter lim="800000"/>
+          <a:miter lim="800%"/>
         </a:ln>
         <a:ln w="12700" cap="flat" cmpd="sng" algn="ctr">
           <a:solidFill>
             <a:schemeClr val="phClr"/>
           </a:solidFill>
           <a:prstDash val="solid"/>
-          <a:miter lim="800000"/>
+          <a:miter lim="800%"/>
         </a:ln>
         <a:ln w="19050" cap="flat" cmpd="sng" algn="ctr">
           <a:solidFill>
             <a:schemeClr val="phClr"/>
           </a:solidFill>
           <a:prstDash val="solid"/>
-          <a:miter lim="800000"/>
+          <a:miter lim="800%"/>
         </a:ln>
       </a:lnStyleLst>
       <a:effectStyleLst>
@@ -1099,7 +1166,7 @@
           <a:effectLst>
             <a:outerShdw blurRad="57150" dist="19050" dir="5400000" algn="ctr" rotWithShape="0">
               <a:srgbClr val="000000">
-                <a:alpha val="63000"/>
+                <a:alpha val="63%"/>
               </a:srgbClr>
             </a:outerShdw>
           </a:effectLst>
@@ -1111,32 +1178,32 @@
         </a:solidFill>
         <a:solidFill>
           <a:schemeClr val="phClr">
-            <a:tint val="95000"/>
-            <a:satMod val="170000"/>
+            <a:tint val="95%"/>
+            <a:satMod val="170%"/>
           </a:schemeClr>
         </a:solidFill>
         <a:gradFill rotWithShape="1">
           <a:gsLst>
-            <a:gs pos="0">
+            <a:gs pos="0%">
               <a:schemeClr val="phClr">
-                <a:tint val="93000"/>
-                <a:satMod val="150000"/>
-                <a:shade val="98000"/>
-                <a:lumMod val="102000"/>
+                <a:tint val="93%"/>
+                <a:satMod val="150%"/>
+                <a:shade val="98%"/>
+                <a:lumMod val="102%"/>
               </a:schemeClr>
             </a:gs>
-            <a:gs pos="50000">
+            <a:gs pos="50%">
               <a:schemeClr val="phClr">
-                <a:tint val="98000"/>
-                <a:satMod val="130000"/>
-                <a:shade val="90000"/>
-                <a:lumMod val="103000"/>
+                <a:tint val="98%"/>
+                <a:satMod val="130%"/>
+                <a:shade val="90%"/>
+                <a:lumMod val="103%"/>
               </a:schemeClr>
             </a:gs>
-            <a:gs pos="100000">
+            <a:gs pos="100%">
               <a:schemeClr val="phClr">
-                <a:shade val="63000"/>
-                <a:satMod val="120000"/>
+                <a:shade val="63%"/>
+                <a:satMod val="120%"/>
               </a:schemeClr>
             </a:gs>
           </a:gsLst>

</xml_diff>